<commit_message>
Added AI turn Start
</commit_message>
<xml_diff>
--- a/Stuff/To Do List v2.docx
+++ b/Stuff/To Do List v2.docx
@@ -585,61 +585,61 @@
             </w:r>
             <w:proofErr w:type="spellStart"/>
             <w:r>
-              <w:t>i</w:t>
+              <w:t>img</w:t>
+            </w:r>
+            <w:proofErr w:type="spellEnd"/>
+            <w:r>
+              <w:t xml:space="preserve"> and status to 'NULL'</w:t>
+            </w:r>
+            <w:r>
+              <w:t>,</w:t>
+            </w:r>
+          </w:p>
+          <w:p>
+            <w:r>
+              <w:t>After your move if eat was on use this.</w:t>
+            </w:r>
+            <w:r>
+              <w:t>)</w:t>
+            </w:r>
+          </w:p>
+        </w:tc>
+        <w:tc>
+          <w:tcPr>
+            <w:tcW w:w="1393" w:type="dxa"/>
+          </w:tcPr>
+          <w:p>
+            <w:pPr>
+              <w:cnfStyle w:val="000000000000" w:firstRow="0" w:lastRow="0" w:firstColumn="0" w:lastColumn="0" w:oddVBand="0" w:evenVBand="0" w:oddHBand="0" w:evenHBand="0" w:firstRowFirstColumn="0" w:firstRowLastColumn="0" w:lastRowFirstColumn="0" w:lastRowLastColumn="0"/>
+            </w:pPr>
+            <w:r>
+              <w:t>Arkady</w:t>
+            </w:r>
+          </w:p>
+        </w:tc>
+        <w:tc>
+          <w:tcPr>
+            <w:tcW w:w="1240" w:type="dxa"/>
+          </w:tcPr>
+          <w:p>
+            <w:pPr>
+              <w:cnfStyle w:val="000000000000" w:firstRow="0" w:lastRow="0" w:firstColumn="0" w:lastColumn="0" w:oddVBand="0" w:evenVBand="0" w:oddHBand="0" w:evenHBand="0" w:firstRowFirstColumn="0" w:firstRowLastColumn="0" w:lastRowFirstColumn="0" w:lastRowLastColumn="0"/>
+            </w:pPr>
+          </w:p>
+        </w:tc>
+        <w:tc>
+          <w:tcPr>
+            <w:tcW w:w="782" w:type="dxa"/>
+          </w:tcPr>
+          <w:p>
+            <w:pPr>
+              <w:cnfStyle w:val="000000000000" w:firstRow="0" w:lastRow="0" w:firstColumn="0" w:lastColumn="0" w:oddVBand="0" w:evenVBand="0" w:oddHBand="0" w:evenHBand="0" w:firstRowFirstColumn="0" w:firstRowLastColumn="0" w:lastRowFirstColumn="0" w:lastRowLastColumn="0"/>
+            </w:pPr>
+            <w:r>
+              <w:t>yes</w:t>
             </w:r>
             <w:bookmarkStart w:id="0" w:name="_GoBack"/>
             <w:bookmarkEnd w:id="0"/>
-            <w:r>
-              <w:t>mg</w:t>
-            </w:r>
-            <w:proofErr w:type="spellEnd"/>
-            <w:r>
-              <w:t xml:space="preserve"> and status to 'NULL'</w:t>
-            </w:r>
-            <w:r>
-              <w:t>,</w:t>
-            </w:r>
-          </w:p>
-          <w:p>
-            <w:r>
-              <w:t>After your move if eat was on use this.</w:t>
-            </w:r>
-            <w:r>
-              <w:t>)</w:t>
-            </w:r>
-          </w:p>
-        </w:tc>
-        <w:tc>
-          <w:tcPr>
-            <w:tcW w:w="1393" w:type="dxa"/>
-          </w:tcPr>
-          <w:p>
-            <w:pPr>
-              <w:cnfStyle w:val="000000000000" w:firstRow="0" w:lastRow="0" w:firstColumn="0" w:lastColumn="0" w:oddVBand="0" w:evenVBand="0" w:oddHBand="0" w:evenHBand="0" w:firstRowFirstColumn="0" w:firstRowLastColumn="0" w:lastRowFirstColumn="0" w:lastRowLastColumn="0"/>
-            </w:pPr>
-            <w:r>
-              <w:t>Arkady</w:t>
-            </w:r>
-          </w:p>
-        </w:tc>
-        <w:tc>
-          <w:tcPr>
-            <w:tcW w:w="1240" w:type="dxa"/>
-          </w:tcPr>
-          <w:p>
-            <w:pPr>
-              <w:cnfStyle w:val="000000000000" w:firstRow="0" w:lastRow="0" w:firstColumn="0" w:lastColumn="0" w:oddVBand="0" w:evenVBand="0" w:oddHBand="0" w:evenHBand="0" w:firstRowFirstColumn="0" w:firstRowLastColumn="0" w:lastRowFirstColumn="0" w:lastRowLastColumn="0"/>
-            </w:pPr>
-          </w:p>
-        </w:tc>
-        <w:tc>
-          <w:tcPr>
-            <w:tcW w:w="782" w:type="dxa"/>
-          </w:tcPr>
-          <w:p>
-            <w:pPr>
-              <w:cnfStyle w:val="000000000000" w:firstRow="0" w:lastRow="0" w:firstColumn="0" w:lastColumn="0" w:oddVBand="0" w:evenVBand="0" w:oddHBand="0" w:evenHBand="0" w:firstRowFirstColumn="0" w:firstRowLastColumn="0" w:lastRowFirstColumn="0" w:lastRowLastColumn="0"/>
-            </w:pPr>
           </w:p>
         </w:tc>
       </w:tr>

</xml_diff>

<commit_message>
New Function \ new Logo
Added:

1. eatAgain function
2. Moved all png to res folder
3. added small logo to tab for browzer
4. Create king piace for AI and Human
</commit_message>
<xml_diff>
--- a/Stuff/To Do List v2.docx
+++ b/Stuff/To Do List v2.docx
@@ -712,6 +712,9 @@
             <w:pPr>
               <w:cnfStyle w:val="000000000000" w:firstRow="0" w:lastRow="0" w:firstColumn="0" w:lastColumn="0" w:oddVBand="0" w:evenVBand="0" w:oddHBand="0" w:evenHBand="0" w:firstRowFirstColumn="0" w:firstRowLastColumn="0" w:lastRowFirstColumn="0" w:lastRowLastColumn="0"/>
             </w:pPr>
+            <w:r>
+              <w:t>yes</w:t>
+            </w:r>
           </w:p>
         </w:tc>
       </w:tr>
@@ -766,6 +769,9 @@
             <w:pPr>
               <w:cnfStyle w:val="000000000000" w:firstRow="0" w:lastRow="0" w:firstColumn="0" w:lastColumn="0" w:oddVBand="0" w:evenVBand="0" w:oddHBand="0" w:evenHBand="0" w:firstRowFirstColumn="0" w:firstRowLastColumn="0" w:lastRowFirstColumn="0" w:lastRowLastColumn="0"/>
             </w:pPr>
+            <w:r>
+              <w:t>yes</w:t>
+            </w:r>
           </w:p>
         </w:tc>
       </w:tr>
@@ -796,8 +802,6 @@
             <w:r>
               <w:t>Tzahi</w:t>
             </w:r>
-            <w:bookmarkStart w:id="0" w:name="_GoBack"/>
-            <w:bookmarkEnd w:id="0"/>
             <w:proofErr w:type="spellEnd"/>
           </w:p>
         </w:tc>
@@ -926,7 +930,37 @@
             <w:cnfStyle w:val="001000000000" w:firstRow="0" w:lastRow="0" w:firstColumn="1" w:lastColumn="0" w:oddVBand="0" w:evenVBand="0" w:oddHBand="0" w:evenHBand="0" w:firstRowFirstColumn="0" w:firstRowLastColumn="0" w:lastRowFirstColumn="0" w:lastRowLastColumn="0"/>
             <w:tcW w:w="4290" w:type="dxa"/>
           </w:tcPr>
-          <w:p/>
+          <w:p>
+            <w:proofErr w:type="spellStart"/>
+            <w:r>
+              <w:t>AIMove</w:t>
+            </w:r>
+            <w:proofErr w:type="spellEnd"/>
+            <w:r>
+              <w:t xml:space="preserve">(function to move </w:t>
+            </w:r>
+            <w:proofErr w:type="spellStart"/>
+            <w:r>
+              <w:t>piace</w:t>
+            </w:r>
+            <w:proofErr w:type="spellEnd"/>
+            <w:r>
+              <w:t xml:space="preserve"> for the AI</w:t>
+            </w:r>
+          </w:p>
+          <w:p>
+            <w:r>
+              <w:t xml:space="preserve">With </w:t>
+            </w:r>
+            <w:proofErr w:type="spellStart"/>
+            <w:r>
+              <w:t>updateStatus</w:t>
+            </w:r>
+            <w:proofErr w:type="spellEnd"/>
+            <w:r>
+              <w:t xml:space="preserve"> and IMG)</w:t>
+            </w:r>
+          </w:p>
         </w:tc>
         <w:tc>
           <w:tcPr>
@@ -968,7 +1002,16 @@
             <w:cnfStyle w:val="001000000000" w:firstRow="0" w:lastRow="0" w:firstColumn="1" w:lastColumn="0" w:oddVBand="0" w:evenVBand="0" w:oddHBand="0" w:evenHBand="0" w:firstRowFirstColumn="0" w:firstRowLastColumn="0" w:lastRowFirstColumn="0" w:lastRowLastColumn="0"/>
             <w:tcW w:w="4290" w:type="dxa"/>
           </w:tcPr>
-          <w:p/>
+          <w:p>
+            <w:proofErr w:type="spellStart"/>
+            <w:r>
+              <w:t>AIeatmove</w:t>
+            </w:r>
+            <w:proofErr w:type="spellEnd"/>
+            <w:r>
+              <w:t>(same as move but with Eat rules)</w:t>
+            </w:r>
+          </w:p>
         </w:tc>
         <w:tc>
           <w:tcPr>
@@ -1010,7 +1053,10 @@
             <w:cnfStyle w:val="001000000000" w:firstRow="0" w:lastRow="0" w:firstColumn="1" w:lastColumn="0" w:oddVBand="0" w:evenVBand="0" w:oddHBand="0" w:evenHBand="0" w:firstRowFirstColumn="0" w:firstRowLastColumn="0" w:lastRowFirstColumn="0" w:lastRowLastColumn="0"/>
             <w:tcW w:w="4290" w:type="dxa"/>
           </w:tcPr>
-          <w:p/>
+          <w:p>
+            <w:bookmarkStart w:id="0" w:name="_GoBack"/>
+            <w:bookmarkEnd w:id="0"/>
+          </w:p>
         </w:tc>
         <w:tc>
           <w:tcPr>

</xml_diff>

<commit_message>
Fix Size change on empty TD Line
</commit_message>
<xml_diff>
--- a/Stuff/To Do List v2.docx
+++ b/Stuff/To Do List v2.docx
@@ -299,19 +299,19 @@
             <w:pPr>
               <w:cnfStyle w:val="000000000000" w:firstRow="0" w:lastRow="0" w:firstColumn="0" w:lastColumn="0" w:oddVBand="0" w:evenVBand="0" w:oddHBand="0" w:evenHBand="0" w:firstRowFirstColumn="0" w:firstRowLastColumn="0" w:lastRowFirstColumn="0" w:lastRowLastColumn="0"/>
             </w:pPr>
-            <w:r>
-              <w:t>NEED to Test</w:t>
-            </w:r>
-          </w:p>
-        </w:tc>
-        <w:tc>
-          <w:tcPr>
-            <w:tcW w:w="782" w:type="dxa"/>
-          </w:tcPr>
-          <w:p>
-            <w:pPr>
-              <w:cnfStyle w:val="000000000000" w:firstRow="0" w:lastRow="0" w:firstColumn="0" w:lastColumn="0" w:oddVBand="0" w:evenVBand="0" w:oddHBand="0" w:evenHBand="0" w:firstRowFirstColumn="0" w:firstRowLastColumn="0" w:lastRowFirstColumn="0" w:lastRowLastColumn="0"/>
-            </w:pPr>
+          </w:p>
+        </w:tc>
+        <w:tc>
+          <w:tcPr>
+            <w:tcW w:w="782" w:type="dxa"/>
+          </w:tcPr>
+          <w:p>
+            <w:pPr>
+              <w:cnfStyle w:val="000000000000" w:firstRow="0" w:lastRow="0" w:firstColumn="0" w:lastColumn="0" w:oddVBand="0" w:evenVBand="0" w:oddHBand="0" w:evenHBand="0" w:firstRowFirstColumn="0" w:firstRowLastColumn="0" w:lastRowFirstColumn="0" w:lastRowLastColumn="0"/>
+            </w:pPr>
+            <w:r>
+              <w:t>yes</w:t>
+            </w:r>
           </w:p>
         </w:tc>
       </w:tr>
@@ -351,45 +351,45 @@
             <w:pPr>
               <w:cnfStyle w:val="000000000000" w:firstRow="0" w:lastRow="0" w:firstColumn="0" w:lastColumn="0" w:oddVBand="0" w:evenVBand="0" w:oddHBand="0" w:evenHBand="0" w:firstRowFirstColumn="0" w:firstRowLastColumn="0" w:lastRowFirstColumn="0" w:lastRowLastColumn="0"/>
             </w:pPr>
-          </w:p>
-        </w:tc>
-        <w:tc>
-          <w:tcPr>
-            <w:tcW w:w="782" w:type="dxa"/>
-          </w:tcPr>
-          <w:p>
-            <w:pPr>
-              <w:cnfStyle w:val="000000000000" w:firstRow="0" w:lastRow="0" w:firstColumn="0" w:lastColumn="0" w:oddVBand="0" w:evenVBand="0" w:oddHBand="0" w:evenHBand="0" w:firstRowFirstColumn="0" w:firstRowLastColumn="0" w:lastRowFirstColumn="0" w:lastRowLastColumn="0"/>
-            </w:pPr>
-          </w:p>
-        </w:tc>
-      </w:tr>
-      <w:tr>
-        <w:trPr>
-          <w:jc w:val="center"/>
-        </w:trPr>
-        <w:tc>
-          <w:tcPr>
-            <w:cnfStyle w:val="001000000000" w:firstRow="0" w:lastRow="0" w:firstColumn="1" w:lastColumn="0" w:oddVBand="0" w:evenVBand="0" w:oddHBand="0" w:evenHBand="0" w:firstRowFirstColumn="0" w:firstRowLastColumn="0" w:lastRowFirstColumn="0" w:lastRowLastColumn="0"/>
-            <w:tcW w:w="4290" w:type="dxa"/>
-          </w:tcPr>
-          <w:p>
-            <w:r>
-              <w:t>Game Finish? (</w:t>
-            </w:r>
-            <w:proofErr w:type="spellStart"/>
-            <w:r>
-              <w:t>DeletePieace</w:t>
-            </w:r>
-            <w:proofErr w:type="spellEnd"/>
-            <w:r>
-              <w:t xml:space="preserve"> = 12</w:t>
-            </w:r>
-            <w:r>
-              <w:t xml:space="preserve"> and update scoreboard</w:t>
-            </w:r>
             <w:bookmarkStart w:id="0" w:name="_GoBack"/>
             <w:bookmarkEnd w:id="0"/>
+          </w:p>
+        </w:tc>
+        <w:tc>
+          <w:tcPr>
+            <w:tcW w:w="782" w:type="dxa"/>
+          </w:tcPr>
+          <w:p>
+            <w:pPr>
+              <w:cnfStyle w:val="000000000000" w:firstRow="0" w:lastRow="0" w:firstColumn="0" w:lastColumn="0" w:oddVBand="0" w:evenVBand="0" w:oddHBand="0" w:evenHBand="0" w:firstRowFirstColumn="0" w:firstRowLastColumn="0" w:lastRowFirstColumn="0" w:lastRowLastColumn="0"/>
+            </w:pPr>
+          </w:p>
+        </w:tc>
+      </w:tr>
+      <w:tr>
+        <w:trPr>
+          <w:jc w:val="center"/>
+        </w:trPr>
+        <w:tc>
+          <w:tcPr>
+            <w:cnfStyle w:val="001000000000" w:firstRow="0" w:lastRow="0" w:firstColumn="1" w:lastColumn="0" w:oddVBand="0" w:evenVBand="0" w:oddHBand="0" w:evenHBand="0" w:firstRowFirstColumn="0" w:firstRowLastColumn="0" w:lastRowFirstColumn="0" w:lastRowLastColumn="0"/>
+            <w:tcW w:w="4290" w:type="dxa"/>
+          </w:tcPr>
+          <w:p>
+            <w:r>
+              <w:t>Game Finish? (</w:t>
+            </w:r>
+            <w:proofErr w:type="spellStart"/>
+            <w:r>
+              <w:t>DeletePieace</w:t>
+            </w:r>
+            <w:proofErr w:type="spellEnd"/>
+            <w:r>
+              <w:t xml:space="preserve"> = 12</w:t>
+            </w:r>
+            <w:r>
+              <w:t xml:space="preserve"> and update scoreboard</w:t>
+            </w:r>
             <w:r>
               <w:t>)</w:t>
             </w:r>

</xml_diff>

<commit_message>
Update Todo Please Check.
</commit_message>
<xml_diff>
--- a/Stuff/To Do List v2.docx
+++ b/Stuff/To Do List v2.docx
@@ -341,6 +341,11 @@
             <w:pPr>
               <w:cnfStyle w:val="000000000000" w:firstRow="0" w:lastRow="0" w:firstColumn="0" w:lastColumn="0" w:oddVBand="0" w:evenVBand="0" w:oddHBand="0" w:evenHBand="0" w:firstRowFirstColumn="0" w:firstRowLastColumn="0" w:lastRowFirstColumn="0" w:lastRowLastColumn="0"/>
             </w:pPr>
+            <w:proofErr w:type="spellStart"/>
+            <w:r>
+              <w:t>arkady</w:t>
+            </w:r>
+            <w:proofErr w:type="spellEnd"/>
           </w:p>
         </w:tc>
         <w:tc>
@@ -476,6 +481,9 @@
             <w:pPr>
               <w:cnfStyle w:val="000000000000" w:firstRow="0" w:lastRow="0" w:firstColumn="0" w:lastColumn="0" w:oddVBand="0" w:evenVBand="0" w:oddHBand="0" w:evenHBand="0" w:firstRowFirstColumn="0" w:firstRowLastColumn="0" w:lastRowFirstColumn="0" w:lastRowLastColumn="0"/>
             </w:pPr>
+            <w:r>
+              <w:t>yes</w:t>
+            </w:r>
           </w:p>
         </w:tc>
       </w:tr>
@@ -858,51 +866,79 @@
             </w:pPr>
             <w:r>
               <w:t>Tzahi</w:t>
+            </w:r>
+          </w:p>
+        </w:tc>
+        <w:tc>
+          <w:tcPr>
+            <w:tcW w:w="1240" w:type="dxa"/>
+          </w:tcPr>
+          <w:p>
+            <w:pPr>
+              <w:cnfStyle w:val="000000000000" w:firstRow="0" w:lastRow="0" w:firstColumn="0" w:lastColumn="0" w:oddVBand="0" w:evenVBand="0" w:oddHBand="0" w:evenHBand="0" w:firstRowFirstColumn="0" w:firstRowLastColumn="0" w:lastRowFirstColumn="0" w:lastRowLastColumn="0"/>
+            </w:pPr>
+          </w:p>
+        </w:tc>
+        <w:tc>
+          <w:tcPr>
+            <w:tcW w:w="782" w:type="dxa"/>
+          </w:tcPr>
+          <w:p>
+            <w:pPr>
+              <w:cnfStyle w:val="000000000000" w:firstRow="0" w:lastRow="0" w:firstColumn="0" w:lastColumn="0" w:oddVBand="0" w:evenVBand="0" w:oddHBand="0" w:evenHBand="0" w:firstRowFirstColumn="0" w:firstRowLastColumn="0" w:lastRowFirstColumn="0" w:lastRowLastColumn="0"/>
+            </w:pPr>
+            <w:r>
+              <w:t>yes</w:t>
+            </w:r>
+          </w:p>
+        </w:tc>
+      </w:tr>
+      <w:tr>
+        <w:trPr>
+          <w:jc w:val="center"/>
+        </w:trPr>
+        <w:tc>
+          <w:tcPr>
+            <w:cnfStyle w:val="001000000000" w:firstRow="0" w:lastRow="0" w:firstColumn="1" w:lastColumn="0" w:oddVBand="0" w:evenVBand="0" w:oddHBand="0" w:evenHBand="0" w:firstRowFirstColumn="0" w:firstRowLastColumn="0" w:lastRowFirstColumn="0" w:lastRowLastColumn="0"/>
+            <w:tcW w:w="4290" w:type="dxa"/>
+          </w:tcPr>
+          <w:p>
+            <w:r>
+              <w:t>Reset all images function</w:t>
+            </w:r>
+          </w:p>
+          <w:p>
+            <w:r>
+              <w:t xml:space="preserve">Use board matrix function but make remove and append with the right </w:t>
+            </w:r>
+            <w:proofErr w:type="spellStart"/>
+            <w:r>
+              <w:t>imagaes</w:t>
+            </w:r>
+            <w:proofErr w:type="spellEnd"/>
+            <w:r>
+              <w:t xml:space="preserve"> (Talk to me I will explane</w:t>
             </w:r>
             <w:bookmarkStart w:id="0" w:name="_GoBack"/>
             <w:bookmarkEnd w:id="0"/>
-          </w:p>
-        </w:tc>
-        <w:tc>
-          <w:tcPr>
-            <w:tcW w:w="1240" w:type="dxa"/>
-          </w:tcPr>
-          <w:p>
-            <w:pPr>
-              <w:cnfStyle w:val="000000000000" w:firstRow="0" w:lastRow="0" w:firstColumn="0" w:lastColumn="0" w:oddVBand="0" w:evenVBand="0" w:oddHBand="0" w:evenHBand="0" w:firstRowFirstColumn="0" w:firstRowLastColumn="0" w:lastRowFirstColumn="0" w:lastRowLastColumn="0"/>
-            </w:pPr>
-          </w:p>
-        </w:tc>
-        <w:tc>
-          <w:tcPr>
-            <w:tcW w:w="782" w:type="dxa"/>
-          </w:tcPr>
-          <w:p>
-            <w:pPr>
-              <w:cnfStyle w:val="000000000000" w:firstRow="0" w:lastRow="0" w:firstColumn="0" w:lastColumn="0" w:oddVBand="0" w:evenVBand="0" w:oddHBand="0" w:evenHBand="0" w:firstRowFirstColumn="0" w:firstRowLastColumn="0" w:lastRowFirstColumn="0" w:lastRowLastColumn="0"/>
-            </w:pPr>
-          </w:p>
-        </w:tc>
-      </w:tr>
-      <w:tr>
-        <w:trPr>
-          <w:jc w:val="center"/>
-        </w:trPr>
-        <w:tc>
-          <w:tcPr>
-            <w:cnfStyle w:val="001000000000" w:firstRow="0" w:lastRow="0" w:firstColumn="1" w:lastColumn="0" w:oddVBand="0" w:evenVBand="0" w:oddHBand="0" w:evenHBand="0" w:firstRowFirstColumn="0" w:firstRowLastColumn="0" w:lastRowFirstColumn="0" w:lastRowLastColumn="0"/>
-            <w:tcW w:w="4290" w:type="dxa"/>
-          </w:tcPr>
-          <w:p/>
-        </w:tc>
-        <w:tc>
-          <w:tcPr>
-            <w:tcW w:w="1393" w:type="dxa"/>
-          </w:tcPr>
-          <w:p>
-            <w:pPr>
-              <w:cnfStyle w:val="000000000000" w:firstRow="0" w:lastRow="0" w:firstColumn="0" w:lastColumn="0" w:oddVBand="0" w:evenVBand="0" w:oddHBand="0" w:evenHBand="0" w:firstRowFirstColumn="0" w:firstRowLastColumn="0" w:lastRowFirstColumn="0" w:lastRowLastColumn="0"/>
-            </w:pPr>
+            <w:r>
+              <w:t>)</w:t>
+            </w:r>
+          </w:p>
+        </w:tc>
+        <w:tc>
+          <w:tcPr>
+            <w:tcW w:w="1393" w:type="dxa"/>
+          </w:tcPr>
+          <w:p>
+            <w:pPr>
+              <w:cnfStyle w:val="000000000000" w:firstRow="0" w:lastRow="0" w:firstColumn="0" w:lastColumn="0" w:oddVBand="0" w:evenVBand="0" w:oddHBand="0" w:evenHBand="0" w:firstRowFirstColumn="0" w:firstRowLastColumn="0" w:lastRowFirstColumn="0" w:lastRowLastColumn="0"/>
+            </w:pPr>
+            <w:proofErr w:type="spellStart"/>
+            <w:r>
+              <w:t>tzahi</w:t>
+            </w:r>
+            <w:proofErr w:type="spellEnd"/>
           </w:p>
         </w:tc>
         <w:tc>

</xml_diff>

<commit_message>
Big Update For the Next Fase (Good Luck)
</commit_message>
<xml_diff>
--- a/Stuff/To Do List v2.docx
+++ b/Stuff/To Do List v2.docx
@@ -555,369 +555,24 @@
             <w:r>
               <w:t>King pieace for houman (change img on the right spot)</w:t>
             </w:r>
-          </w:p>
-        </w:tc>
-        <w:tc>
-          <w:tcPr>
-            <w:tcW w:w="1393" w:type="dxa"/>
-          </w:tcPr>
-          <w:p>
-            <w:pPr>
-              <w:cnfStyle w:val="000000000000" w:firstRow="0" w:lastRow="0" w:firstColumn="0" w:lastColumn="0" w:oddVBand="0" w:evenVBand="0" w:oddHBand="0" w:evenHBand="0" w:firstRowFirstColumn="0" w:firstRowLastColumn="0" w:lastRowFirstColumn="0" w:lastRowLastColumn="0"/>
-            </w:pPr>
-            <w:r>
-              <w:t>Arkady</w:t>
-            </w:r>
-          </w:p>
-        </w:tc>
-        <w:tc>
-          <w:tcPr>
-            <w:tcW w:w="1240" w:type="dxa"/>
-          </w:tcPr>
-          <w:p>
-            <w:pPr>
-              <w:cnfStyle w:val="000000000000" w:firstRow="0" w:lastRow="0" w:firstColumn="0" w:lastColumn="0" w:oddVBand="0" w:evenVBand="0" w:oddHBand="0" w:evenHBand="0" w:firstRowFirstColumn="0" w:firstRowLastColumn="0" w:lastRowFirstColumn="0" w:lastRowLastColumn="0"/>
-            </w:pPr>
-          </w:p>
-        </w:tc>
-        <w:tc>
-          <w:tcPr>
-            <w:tcW w:w="782" w:type="dxa"/>
-          </w:tcPr>
-          <w:p>
-            <w:pPr>
-              <w:cnfStyle w:val="000000000000" w:firstRow="0" w:lastRow="0" w:firstColumn="0" w:lastColumn="0" w:oddVBand="0" w:evenVBand="0" w:oddHBand="0" w:evenHBand="0" w:firstRowFirstColumn="0" w:firstRowLastColumn="0" w:lastRowFirstColumn="0" w:lastRowLastColumn="0"/>
-            </w:pPr>
-          </w:p>
-        </w:tc>
-      </w:tr>
-      <w:tr>
-        <w:trPr>
-          <w:jc w:val="center"/>
-        </w:trPr>
-        <w:tc>
-          <w:tcPr>
-            <w:cnfStyle w:val="001000000000" w:firstRow="0" w:lastRow="0" w:firstColumn="1" w:lastColumn="0" w:oddVBand="0" w:evenVBand="0" w:oddHBand="0" w:evenHBand="0" w:firstRowFirstColumn="0" w:firstRowLastColumn="0" w:lastRowFirstColumn="0" w:lastRowLastColumn="0"/>
-            <w:tcW w:w="4290" w:type="dxa"/>
-          </w:tcPr>
-          <w:p>
-            <w:r>
-              <w:t>Add new rule to move for KING pieace</w:t>
-            </w:r>
-          </w:p>
-        </w:tc>
-        <w:tc>
-          <w:tcPr>
-            <w:tcW w:w="1393" w:type="dxa"/>
-          </w:tcPr>
-          <w:p>
-            <w:pPr>
-              <w:cnfStyle w:val="000000000000" w:firstRow="0" w:lastRow="0" w:firstColumn="0" w:lastColumn="0" w:oddVBand="0" w:evenVBand="0" w:oddHBand="0" w:evenHBand="0" w:firstRowFirstColumn="0" w:firstRowLastColumn="0" w:lastRowFirstColumn="0" w:lastRowLastColumn="0"/>
-            </w:pPr>
-          </w:p>
-        </w:tc>
-        <w:tc>
-          <w:tcPr>
-            <w:tcW w:w="1240" w:type="dxa"/>
-          </w:tcPr>
-          <w:p>
-            <w:pPr>
-              <w:cnfStyle w:val="000000000000" w:firstRow="0" w:lastRow="0" w:firstColumn="0" w:lastColumn="0" w:oddVBand="0" w:evenVBand="0" w:oddHBand="0" w:evenHBand="0" w:firstRowFirstColumn="0" w:firstRowLastColumn="0" w:lastRowFirstColumn="0" w:lastRowLastColumn="0"/>
-            </w:pPr>
-          </w:p>
-        </w:tc>
-        <w:tc>
-          <w:tcPr>
-            <w:tcW w:w="782" w:type="dxa"/>
-          </w:tcPr>
-          <w:p>
-            <w:pPr>
-              <w:cnfStyle w:val="000000000000" w:firstRow="0" w:lastRow="0" w:firstColumn="0" w:lastColumn="0" w:oddVBand="0" w:evenVBand="0" w:oddHBand="0" w:evenHBand="0" w:firstRowFirstColumn="0" w:firstRowLastColumn="0" w:lastRowFirstColumn="0" w:lastRowLastColumn="0"/>
-            </w:pPr>
-          </w:p>
-        </w:tc>
-      </w:tr>
-      <w:tr>
-        <w:trPr>
-          <w:jc w:val="center"/>
-        </w:trPr>
-        <w:tc>
-          <w:tcPr>
-            <w:cnfStyle w:val="001000000000" w:firstRow="0" w:lastRow="0" w:firstColumn="1" w:lastColumn="0" w:oddVBand="0" w:evenVBand="0" w:oddHBand="0" w:evenHBand="0" w:firstRowFirstColumn="0" w:firstRowLastColumn="0" w:lastRowFirstColumn="0" w:lastRowLastColumn="0"/>
-            <w:tcW w:w="4290" w:type="dxa"/>
-          </w:tcPr>
-          <w:p>
-            <w:r>
-              <w:t>Move king (update status and change img place)</w:t>
-            </w:r>
-            <w:r>
-              <w:t xml:space="preserve"> - Human</w:t>
-            </w:r>
-          </w:p>
-        </w:tc>
-        <w:tc>
-          <w:tcPr>
-            <w:tcW w:w="1393" w:type="dxa"/>
-          </w:tcPr>
-          <w:p>
-            <w:pPr>
-              <w:cnfStyle w:val="000000000000" w:firstRow="0" w:lastRow="0" w:firstColumn="0" w:lastColumn="0" w:oddVBand="0" w:evenVBand="0" w:oddHBand="0" w:evenHBand="0" w:firstRowFirstColumn="0" w:firstRowLastColumn="0" w:lastRowFirstColumn="0" w:lastRowLastColumn="0"/>
-            </w:pPr>
-          </w:p>
-        </w:tc>
-        <w:tc>
-          <w:tcPr>
-            <w:tcW w:w="1240" w:type="dxa"/>
-          </w:tcPr>
-          <w:p>
-            <w:pPr>
-              <w:cnfStyle w:val="000000000000" w:firstRow="0" w:lastRow="0" w:firstColumn="0" w:lastColumn="0" w:oddVBand="0" w:evenVBand="0" w:oddHBand="0" w:evenHBand="0" w:firstRowFirstColumn="0" w:firstRowLastColumn="0" w:lastRowFirstColumn="0" w:lastRowLastColumn="0"/>
-            </w:pPr>
-          </w:p>
-        </w:tc>
-        <w:tc>
-          <w:tcPr>
-            <w:tcW w:w="782" w:type="dxa"/>
-          </w:tcPr>
-          <w:p>
-            <w:pPr>
-              <w:cnfStyle w:val="000000000000" w:firstRow="0" w:lastRow="0" w:firstColumn="0" w:lastColumn="0" w:oddVBand="0" w:evenVBand="0" w:oddHBand="0" w:evenHBand="0" w:firstRowFirstColumn="0" w:firstRowLastColumn="0" w:lastRowFirstColumn="0" w:lastRowLastColumn="0"/>
-            </w:pPr>
-          </w:p>
-        </w:tc>
-      </w:tr>
-      <w:tr>
-        <w:trPr>
-          <w:jc w:val="center"/>
-        </w:trPr>
-        <w:tc>
-          <w:tcPr>
-            <w:cnfStyle w:val="001000000000" w:firstRow="0" w:lastRow="0" w:firstColumn="1" w:lastColumn="0" w:oddVBand="0" w:evenVBand="0" w:oddHBand="0" w:evenHBand="0" w:firstRowFirstColumn="0" w:firstRowLastColumn="0" w:lastRowFirstColumn="0" w:lastRowLastColumn="0"/>
-            <w:tcW w:w="4290" w:type="dxa"/>
-          </w:tcPr>
-          <w:p>
-            <w:r>
-              <w:t xml:space="preserve">Check </w:t>
-            </w:r>
-            <w:r>
-              <w:t>Eat with King (update Must) - Human</w:t>
-            </w:r>
-          </w:p>
-        </w:tc>
-        <w:tc>
-          <w:tcPr>
-            <w:tcW w:w="1393" w:type="dxa"/>
-          </w:tcPr>
-          <w:p>
-            <w:pPr>
-              <w:cnfStyle w:val="000000000000" w:firstRow="0" w:lastRow="0" w:firstColumn="0" w:lastColumn="0" w:oddVBand="0" w:evenVBand="0" w:oddHBand="0" w:evenHBand="0" w:firstRowFirstColumn="0" w:firstRowLastColumn="0" w:lastRowFirstColumn="0" w:lastRowLastColumn="0"/>
-            </w:pPr>
-          </w:p>
-        </w:tc>
-        <w:tc>
-          <w:tcPr>
-            <w:tcW w:w="1240" w:type="dxa"/>
-          </w:tcPr>
-          <w:p>
-            <w:pPr>
-              <w:cnfStyle w:val="000000000000" w:firstRow="0" w:lastRow="0" w:firstColumn="0" w:lastColumn="0" w:oddVBand="0" w:evenVBand="0" w:oddHBand="0" w:evenHBand="0" w:firstRowFirstColumn="0" w:firstRowLastColumn="0" w:lastRowFirstColumn="0" w:lastRowLastColumn="0"/>
-            </w:pPr>
-          </w:p>
-        </w:tc>
-        <w:tc>
-          <w:tcPr>
-            <w:tcW w:w="782" w:type="dxa"/>
-          </w:tcPr>
-          <w:p>
-            <w:pPr>
-              <w:cnfStyle w:val="000000000000" w:firstRow="0" w:lastRow="0" w:firstColumn="0" w:lastColumn="0" w:oddVBand="0" w:evenVBand="0" w:oddHBand="0" w:evenHBand="0" w:firstRowFirstColumn="0" w:firstRowLastColumn="0" w:lastRowFirstColumn="0" w:lastRowLastColumn="0"/>
-            </w:pPr>
-          </w:p>
-        </w:tc>
-      </w:tr>
-      <w:tr>
-        <w:trPr>
-          <w:jc w:val="center"/>
-        </w:trPr>
-        <w:tc>
-          <w:tcPr>
-            <w:cnfStyle w:val="001000000000" w:firstRow="0" w:lastRow="0" w:firstColumn="1" w:lastColumn="0" w:oddVBand="0" w:evenVBand="0" w:oddHBand="0" w:evenHBand="0" w:firstRowFirstColumn="0" w:firstRowLastColumn="0" w:lastRowFirstColumn="0" w:lastRowLastColumn="0"/>
-            <w:tcW w:w="4290" w:type="dxa"/>
-          </w:tcPr>
-          <w:p>
-            <w:r>
-              <w:t>Make Eat Move with King  - Human</w:t>
-            </w:r>
-          </w:p>
-        </w:tc>
-        <w:tc>
-          <w:tcPr>
-            <w:tcW w:w="1393" w:type="dxa"/>
-          </w:tcPr>
-          <w:p>
-            <w:pPr>
-              <w:cnfStyle w:val="000000000000" w:firstRow="0" w:lastRow="0" w:firstColumn="0" w:lastColumn="0" w:oddVBand="0" w:evenVBand="0" w:oddHBand="0" w:evenHBand="0" w:firstRowFirstColumn="0" w:firstRowLastColumn="0" w:lastRowFirstColumn="0" w:lastRowLastColumn="0"/>
-            </w:pPr>
-          </w:p>
-        </w:tc>
-        <w:tc>
-          <w:tcPr>
-            <w:tcW w:w="1240" w:type="dxa"/>
-          </w:tcPr>
-          <w:p>
-            <w:pPr>
-              <w:cnfStyle w:val="000000000000" w:firstRow="0" w:lastRow="0" w:firstColumn="0" w:lastColumn="0" w:oddVBand="0" w:evenVBand="0" w:oddHBand="0" w:evenHBand="0" w:firstRowFirstColumn="0" w:firstRowLastColumn="0" w:lastRowFirstColumn="0" w:lastRowLastColumn="0"/>
-            </w:pPr>
-          </w:p>
-        </w:tc>
-        <w:tc>
-          <w:tcPr>
-            <w:tcW w:w="782" w:type="dxa"/>
-          </w:tcPr>
-          <w:p>
-            <w:pPr>
-              <w:cnfStyle w:val="000000000000" w:firstRow="0" w:lastRow="0" w:firstColumn="0" w:lastColumn="0" w:oddVBand="0" w:evenVBand="0" w:oddHBand="0" w:evenHBand="0" w:firstRowFirstColumn="0" w:firstRowLastColumn="0" w:lastRowFirstColumn="0" w:lastRowLastColumn="0"/>
-            </w:pPr>
-          </w:p>
-        </w:tc>
-      </w:tr>
-      <w:tr>
-        <w:trPr>
-          <w:jc w:val="center"/>
-        </w:trPr>
-        <w:tc>
-          <w:tcPr>
-            <w:cnfStyle w:val="001000000000" w:firstRow="0" w:lastRow="0" w:firstColumn="1" w:lastColumn="0" w:oddVBand="0" w:evenVBand="0" w:oddHBand="0" w:evenHBand="0" w:firstRowFirstColumn="0" w:firstRowLastColumn="0" w:lastRowFirstColumn="0" w:lastRowLastColumn="0"/>
-            <w:tcW w:w="4290" w:type="dxa"/>
-          </w:tcPr>
-          <w:p>
-            <w:r>
-              <w:t>Score Board Place Left</w:t>
-            </w:r>
-          </w:p>
-        </w:tc>
-        <w:tc>
-          <w:tcPr>
-            <w:tcW w:w="1393" w:type="dxa"/>
-          </w:tcPr>
-          <w:p>
-            <w:pPr>
-              <w:cnfStyle w:val="000000000000" w:firstRow="0" w:lastRow="0" w:firstColumn="0" w:lastColumn="0" w:oddVBand="0" w:evenVBand="0" w:oddHBand="0" w:evenHBand="0" w:firstRowFirstColumn="0" w:firstRowLastColumn="0" w:lastRowFirstColumn="0" w:lastRowLastColumn="0"/>
-            </w:pPr>
-            <w:r>
-              <w:t>Tzahi</w:t>
-            </w:r>
-          </w:p>
-        </w:tc>
-        <w:tc>
-          <w:tcPr>
-            <w:tcW w:w="1240" w:type="dxa"/>
-          </w:tcPr>
-          <w:p>
-            <w:pPr>
-              <w:cnfStyle w:val="000000000000" w:firstRow="0" w:lastRow="0" w:firstColumn="0" w:lastColumn="0" w:oddVBand="0" w:evenVBand="0" w:oddHBand="0" w:evenHBand="0" w:firstRowFirstColumn="0" w:firstRowLastColumn="0" w:lastRowFirstColumn="0" w:lastRowLastColumn="0"/>
-            </w:pPr>
-          </w:p>
-        </w:tc>
-        <w:tc>
-          <w:tcPr>
-            <w:tcW w:w="782" w:type="dxa"/>
-          </w:tcPr>
-          <w:p>
-            <w:pPr>
-              <w:cnfStyle w:val="000000000000" w:firstRow="0" w:lastRow="0" w:firstColumn="0" w:lastColumn="0" w:oddVBand="0" w:evenVBand="0" w:oddHBand="0" w:evenHBand="0" w:firstRowFirstColumn="0" w:firstRowLastColumn="0" w:lastRowFirstColumn="0" w:lastRowLastColumn="0"/>
-            </w:pPr>
-            <w:r>
-              <w:t>yes</w:t>
-            </w:r>
-          </w:p>
-        </w:tc>
-      </w:tr>
-      <w:tr>
-        <w:trPr>
-          <w:jc w:val="center"/>
-        </w:trPr>
-        <w:tc>
-          <w:tcPr>
-            <w:cnfStyle w:val="001000000000" w:firstRow="0" w:lastRow="0" w:firstColumn="1" w:lastColumn="0" w:oddVBand="0" w:evenVBand="0" w:oddHBand="0" w:evenHBand="0" w:firstRowFirstColumn="0" w:firstRowLastColumn="0" w:lastRowFirstColumn="0" w:lastRowLastColumn="0"/>
-            <w:tcW w:w="4290" w:type="dxa"/>
-          </w:tcPr>
-          <w:p>
-            <w:r>
-              <w:t xml:space="preserve">Create reset game button(show only when </w:t>
+            <w:r>
+              <w:t xml:space="preserve"> – (</w:t>
             </w:r>
             <w:proofErr w:type="spellStart"/>
             <w:r>
-              <w:t>EndGame</w:t>
+              <w:t>King_Human</w:t>
             </w:r>
             <w:proofErr w:type="spellEnd"/>
             <w:r>
-              <w:t xml:space="preserve"> = false)</w:t>
-            </w:r>
-          </w:p>
-        </w:tc>
-        <w:tc>
-          <w:tcPr>
-            <w:tcW w:w="1393" w:type="dxa"/>
-          </w:tcPr>
-          <w:p>
-            <w:pPr>
-              <w:cnfStyle w:val="000000000000" w:firstRow="0" w:lastRow="0" w:firstColumn="0" w:lastColumn="0" w:oddVBand="0" w:evenVBand="0" w:oddHBand="0" w:evenHBand="0" w:firstRowFirstColumn="0" w:firstRowLastColumn="0" w:lastRowFirstColumn="0" w:lastRowLastColumn="0"/>
-            </w:pPr>
-            <w:r>
-              <w:t>Tzahi</w:t>
-            </w:r>
-          </w:p>
-        </w:tc>
-        <w:tc>
-          <w:tcPr>
-            <w:tcW w:w="1240" w:type="dxa"/>
-          </w:tcPr>
-          <w:p>
-            <w:pPr>
-              <w:cnfStyle w:val="000000000000" w:firstRow="0" w:lastRow="0" w:firstColumn="0" w:lastColumn="0" w:oddVBand="0" w:evenVBand="0" w:oddHBand="0" w:evenHBand="0" w:firstRowFirstColumn="0" w:firstRowLastColumn="0" w:lastRowFirstColumn="0" w:lastRowLastColumn="0"/>
-            </w:pPr>
-          </w:p>
-        </w:tc>
-        <w:tc>
-          <w:tcPr>
-            <w:tcW w:w="782" w:type="dxa"/>
-          </w:tcPr>
-          <w:p>
-            <w:pPr>
-              <w:cnfStyle w:val="000000000000" w:firstRow="0" w:lastRow="0" w:firstColumn="0" w:lastColumn="0" w:oddVBand="0" w:evenVBand="0" w:oddHBand="0" w:evenHBand="0" w:firstRowFirstColumn="0" w:firstRowLastColumn="0" w:lastRowFirstColumn="0" w:lastRowLastColumn="0"/>
-            </w:pPr>
-            <w:r>
-              <w:t>yes</w:t>
-            </w:r>
-          </w:p>
-        </w:tc>
-      </w:tr>
-      <w:tr>
-        <w:trPr>
-          <w:jc w:val="center"/>
-        </w:trPr>
-        <w:tc>
-          <w:tcPr>
-            <w:cnfStyle w:val="001000000000" w:firstRow="0" w:lastRow="0" w:firstColumn="1" w:lastColumn="0" w:oddVBand="0" w:evenVBand="0" w:oddHBand="0" w:evenHBand="0" w:firstRowFirstColumn="0" w:firstRowLastColumn="0" w:lastRowFirstColumn="0" w:lastRowLastColumn="0"/>
-            <w:tcW w:w="4290" w:type="dxa"/>
-          </w:tcPr>
-          <w:p>
-            <w:r>
-              <w:t>Reset all images function</w:t>
-            </w:r>
-          </w:p>
-          <w:p>
-            <w:r>
-              <w:t xml:space="preserve">Use board matrix function but make remove and append with the right </w:t>
+              <w:t xml:space="preserve"> = 4)(</w:t>
             </w:r>
             <w:proofErr w:type="spellStart"/>
             <w:r>
-              <w:t>imagaes</w:t>
+              <w:t>King_AI</w:t>
             </w:r>
             <w:proofErr w:type="spellEnd"/>
             <w:r>
-              <w:t xml:space="preserve"> (Talk to me I will explane</w:t>
+              <w:t xml:space="preserve"> = 3</w:t>
             </w:r>
             <w:bookmarkStart w:id="0" w:name="_GoBack"/>
             <w:bookmarkEnd w:id="0"/>
@@ -934,8 +589,372 @@
             <w:pPr>
               <w:cnfStyle w:val="000000000000" w:firstRow="0" w:lastRow="0" w:firstColumn="0" w:lastColumn="0" w:oddVBand="0" w:evenVBand="0" w:oddHBand="0" w:evenHBand="0" w:firstRowFirstColumn="0" w:firstRowLastColumn="0" w:lastRowFirstColumn="0" w:lastRowLastColumn="0"/>
             </w:pPr>
+            <w:r>
+              <w:t>Arkady</w:t>
+            </w:r>
+          </w:p>
+        </w:tc>
+        <w:tc>
+          <w:tcPr>
+            <w:tcW w:w="1240" w:type="dxa"/>
+          </w:tcPr>
+          <w:p>
+            <w:pPr>
+              <w:cnfStyle w:val="000000000000" w:firstRow="0" w:lastRow="0" w:firstColumn="0" w:lastColumn="0" w:oddVBand="0" w:evenVBand="0" w:oddHBand="0" w:evenHBand="0" w:firstRowFirstColumn="0" w:firstRowLastColumn="0" w:lastRowFirstColumn="0" w:lastRowLastColumn="0"/>
+            </w:pPr>
+          </w:p>
+        </w:tc>
+        <w:tc>
+          <w:tcPr>
+            <w:tcW w:w="782" w:type="dxa"/>
+          </w:tcPr>
+          <w:p>
+            <w:pPr>
+              <w:cnfStyle w:val="000000000000" w:firstRow="0" w:lastRow="0" w:firstColumn="0" w:lastColumn="0" w:oddVBand="0" w:evenVBand="0" w:oddHBand="0" w:evenHBand="0" w:firstRowFirstColumn="0" w:firstRowLastColumn="0" w:lastRowFirstColumn="0" w:lastRowLastColumn="0"/>
+            </w:pPr>
+          </w:p>
+        </w:tc>
+      </w:tr>
+      <w:tr>
+        <w:trPr>
+          <w:jc w:val="center"/>
+        </w:trPr>
+        <w:tc>
+          <w:tcPr>
+            <w:cnfStyle w:val="001000000000" w:firstRow="0" w:lastRow="0" w:firstColumn="1" w:lastColumn="0" w:oddVBand="0" w:evenVBand="0" w:oddHBand="0" w:evenHBand="0" w:firstRowFirstColumn="0" w:firstRowLastColumn="0" w:lastRowFirstColumn="0" w:lastRowLastColumn="0"/>
+            <w:tcW w:w="4290" w:type="dxa"/>
+          </w:tcPr>
+          <w:p>
+            <w:r>
+              <w:t>Add new rule to move for KING pieace</w:t>
+            </w:r>
+          </w:p>
+        </w:tc>
+        <w:tc>
+          <w:tcPr>
+            <w:tcW w:w="1393" w:type="dxa"/>
+          </w:tcPr>
+          <w:p>
+            <w:pPr>
+              <w:cnfStyle w:val="000000000000" w:firstRow="0" w:lastRow="0" w:firstColumn="0" w:lastColumn="0" w:oddVBand="0" w:evenVBand="0" w:oddHBand="0" w:evenHBand="0" w:firstRowFirstColumn="0" w:firstRowLastColumn="0" w:lastRowFirstColumn="0" w:lastRowLastColumn="0"/>
+            </w:pPr>
+          </w:p>
+        </w:tc>
+        <w:tc>
+          <w:tcPr>
+            <w:tcW w:w="1240" w:type="dxa"/>
+          </w:tcPr>
+          <w:p>
+            <w:pPr>
+              <w:cnfStyle w:val="000000000000" w:firstRow="0" w:lastRow="0" w:firstColumn="0" w:lastColumn="0" w:oddVBand="0" w:evenVBand="0" w:oddHBand="0" w:evenHBand="0" w:firstRowFirstColumn="0" w:firstRowLastColumn="0" w:lastRowFirstColumn="0" w:lastRowLastColumn="0"/>
+            </w:pPr>
+          </w:p>
+        </w:tc>
+        <w:tc>
+          <w:tcPr>
+            <w:tcW w:w="782" w:type="dxa"/>
+          </w:tcPr>
+          <w:p>
+            <w:pPr>
+              <w:cnfStyle w:val="000000000000" w:firstRow="0" w:lastRow="0" w:firstColumn="0" w:lastColumn="0" w:oddVBand="0" w:evenVBand="0" w:oddHBand="0" w:evenHBand="0" w:firstRowFirstColumn="0" w:firstRowLastColumn="0" w:lastRowFirstColumn="0" w:lastRowLastColumn="0"/>
+            </w:pPr>
+          </w:p>
+        </w:tc>
+      </w:tr>
+      <w:tr>
+        <w:trPr>
+          <w:jc w:val="center"/>
+        </w:trPr>
+        <w:tc>
+          <w:tcPr>
+            <w:cnfStyle w:val="001000000000" w:firstRow="0" w:lastRow="0" w:firstColumn="1" w:lastColumn="0" w:oddVBand="0" w:evenVBand="0" w:oddHBand="0" w:evenHBand="0" w:firstRowFirstColumn="0" w:firstRowLastColumn="0" w:lastRowFirstColumn="0" w:lastRowLastColumn="0"/>
+            <w:tcW w:w="4290" w:type="dxa"/>
+          </w:tcPr>
+          <w:p>
+            <w:r>
+              <w:t>Move king (update status and change img place)</w:t>
+            </w:r>
+            <w:r>
+              <w:t xml:space="preserve"> - Human</w:t>
+            </w:r>
+          </w:p>
+        </w:tc>
+        <w:tc>
+          <w:tcPr>
+            <w:tcW w:w="1393" w:type="dxa"/>
+          </w:tcPr>
+          <w:p>
+            <w:pPr>
+              <w:cnfStyle w:val="000000000000" w:firstRow="0" w:lastRow="0" w:firstColumn="0" w:lastColumn="0" w:oddVBand="0" w:evenVBand="0" w:oddHBand="0" w:evenHBand="0" w:firstRowFirstColumn="0" w:firstRowLastColumn="0" w:lastRowFirstColumn="0" w:lastRowLastColumn="0"/>
+            </w:pPr>
+          </w:p>
+        </w:tc>
+        <w:tc>
+          <w:tcPr>
+            <w:tcW w:w="1240" w:type="dxa"/>
+          </w:tcPr>
+          <w:p>
+            <w:pPr>
+              <w:cnfStyle w:val="000000000000" w:firstRow="0" w:lastRow="0" w:firstColumn="0" w:lastColumn="0" w:oddVBand="0" w:evenVBand="0" w:oddHBand="0" w:evenHBand="0" w:firstRowFirstColumn="0" w:firstRowLastColumn="0" w:lastRowFirstColumn="0" w:lastRowLastColumn="0"/>
+            </w:pPr>
+          </w:p>
+        </w:tc>
+        <w:tc>
+          <w:tcPr>
+            <w:tcW w:w="782" w:type="dxa"/>
+          </w:tcPr>
+          <w:p>
+            <w:pPr>
+              <w:cnfStyle w:val="000000000000" w:firstRow="0" w:lastRow="0" w:firstColumn="0" w:lastColumn="0" w:oddVBand="0" w:evenVBand="0" w:oddHBand="0" w:evenHBand="0" w:firstRowFirstColumn="0" w:firstRowLastColumn="0" w:lastRowFirstColumn="0" w:lastRowLastColumn="0"/>
+            </w:pPr>
+          </w:p>
+        </w:tc>
+      </w:tr>
+      <w:tr>
+        <w:trPr>
+          <w:jc w:val="center"/>
+        </w:trPr>
+        <w:tc>
+          <w:tcPr>
+            <w:cnfStyle w:val="001000000000" w:firstRow="0" w:lastRow="0" w:firstColumn="1" w:lastColumn="0" w:oddVBand="0" w:evenVBand="0" w:oddHBand="0" w:evenHBand="0" w:firstRowFirstColumn="0" w:firstRowLastColumn="0" w:lastRowFirstColumn="0" w:lastRowLastColumn="0"/>
+            <w:tcW w:w="4290" w:type="dxa"/>
+          </w:tcPr>
+          <w:p>
+            <w:r>
+              <w:t xml:space="preserve">Check </w:t>
+            </w:r>
+            <w:r>
+              <w:t>Eat with King (update Must) - Human</w:t>
+            </w:r>
+          </w:p>
+        </w:tc>
+        <w:tc>
+          <w:tcPr>
+            <w:tcW w:w="1393" w:type="dxa"/>
+          </w:tcPr>
+          <w:p>
+            <w:pPr>
+              <w:cnfStyle w:val="000000000000" w:firstRow="0" w:lastRow="0" w:firstColumn="0" w:lastColumn="0" w:oddVBand="0" w:evenVBand="0" w:oddHBand="0" w:evenHBand="0" w:firstRowFirstColumn="0" w:firstRowLastColumn="0" w:lastRowFirstColumn="0" w:lastRowLastColumn="0"/>
+            </w:pPr>
+          </w:p>
+        </w:tc>
+        <w:tc>
+          <w:tcPr>
+            <w:tcW w:w="1240" w:type="dxa"/>
+          </w:tcPr>
+          <w:p>
+            <w:pPr>
+              <w:cnfStyle w:val="000000000000" w:firstRow="0" w:lastRow="0" w:firstColumn="0" w:lastColumn="0" w:oddVBand="0" w:evenVBand="0" w:oddHBand="0" w:evenHBand="0" w:firstRowFirstColumn="0" w:firstRowLastColumn="0" w:lastRowFirstColumn="0" w:lastRowLastColumn="0"/>
+            </w:pPr>
+          </w:p>
+        </w:tc>
+        <w:tc>
+          <w:tcPr>
+            <w:tcW w:w="782" w:type="dxa"/>
+          </w:tcPr>
+          <w:p>
+            <w:pPr>
+              <w:cnfStyle w:val="000000000000" w:firstRow="0" w:lastRow="0" w:firstColumn="0" w:lastColumn="0" w:oddVBand="0" w:evenVBand="0" w:oddHBand="0" w:evenHBand="0" w:firstRowFirstColumn="0" w:firstRowLastColumn="0" w:lastRowFirstColumn="0" w:lastRowLastColumn="0"/>
+            </w:pPr>
+          </w:p>
+        </w:tc>
+      </w:tr>
+      <w:tr>
+        <w:trPr>
+          <w:jc w:val="center"/>
+        </w:trPr>
+        <w:tc>
+          <w:tcPr>
+            <w:cnfStyle w:val="001000000000" w:firstRow="0" w:lastRow="0" w:firstColumn="1" w:lastColumn="0" w:oddVBand="0" w:evenVBand="0" w:oddHBand="0" w:evenHBand="0" w:firstRowFirstColumn="0" w:firstRowLastColumn="0" w:lastRowFirstColumn="0" w:lastRowLastColumn="0"/>
+            <w:tcW w:w="4290" w:type="dxa"/>
+          </w:tcPr>
+          <w:p>
+            <w:r>
+              <w:t>Make Eat Move with King  - Human</w:t>
+            </w:r>
+          </w:p>
+        </w:tc>
+        <w:tc>
+          <w:tcPr>
+            <w:tcW w:w="1393" w:type="dxa"/>
+          </w:tcPr>
+          <w:p>
+            <w:pPr>
+              <w:cnfStyle w:val="000000000000" w:firstRow="0" w:lastRow="0" w:firstColumn="0" w:lastColumn="0" w:oddVBand="0" w:evenVBand="0" w:oddHBand="0" w:evenHBand="0" w:firstRowFirstColumn="0" w:firstRowLastColumn="0" w:lastRowFirstColumn="0" w:lastRowLastColumn="0"/>
+            </w:pPr>
+          </w:p>
+        </w:tc>
+        <w:tc>
+          <w:tcPr>
+            <w:tcW w:w="1240" w:type="dxa"/>
+          </w:tcPr>
+          <w:p>
+            <w:pPr>
+              <w:cnfStyle w:val="000000000000" w:firstRow="0" w:lastRow="0" w:firstColumn="0" w:lastColumn="0" w:oddVBand="0" w:evenVBand="0" w:oddHBand="0" w:evenHBand="0" w:firstRowFirstColumn="0" w:firstRowLastColumn="0" w:lastRowFirstColumn="0" w:lastRowLastColumn="0"/>
+            </w:pPr>
+          </w:p>
+        </w:tc>
+        <w:tc>
+          <w:tcPr>
+            <w:tcW w:w="782" w:type="dxa"/>
+          </w:tcPr>
+          <w:p>
+            <w:pPr>
+              <w:cnfStyle w:val="000000000000" w:firstRow="0" w:lastRow="0" w:firstColumn="0" w:lastColumn="0" w:oddVBand="0" w:evenVBand="0" w:oddHBand="0" w:evenHBand="0" w:firstRowFirstColumn="0" w:firstRowLastColumn="0" w:lastRowFirstColumn="0" w:lastRowLastColumn="0"/>
+            </w:pPr>
+          </w:p>
+        </w:tc>
+      </w:tr>
+      <w:tr>
+        <w:trPr>
+          <w:jc w:val="center"/>
+        </w:trPr>
+        <w:tc>
+          <w:tcPr>
+            <w:cnfStyle w:val="001000000000" w:firstRow="0" w:lastRow="0" w:firstColumn="1" w:lastColumn="0" w:oddVBand="0" w:evenVBand="0" w:oddHBand="0" w:evenHBand="0" w:firstRowFirstColumn="0" w:firstRowLastColumn="0" w:lastRowFirstColumn="0" w:lastRowLastColumn="0"/>
+            <w:tcW w:w="4290" w:type="dxa"/>
+          </w:tcPr>
+          <w:p>
+            <w:r>
+              <w:t>Score Board Place Left</w:t>
+            </w:r>
+          </w:p>
+        </w:tc>
+        <w:tc>
+          <w:tcPr>
+            <w:tcW w:w="1393" w:type="dxa"/>
+          </w:tcPr>
+          <w:p>
+            <w:pPr>
+              <w:cnfStyle w:val="000000000000" w:firstRow="0" w:lastRow="0" w:firstColumn="0" w:lastColumn="0" w:oddVBand="0" w:evenVBand="0" w:oddHBand="0" w:evenHBand="0" w:firstRowFirstColumn="0" w:firstRowLastColumn="0" w:lastRowFirstColumn="0" w:lastRowLastColumn="0"/>
+            </w:pPr>
+            <w:r>
+              <w:t>Tzahi</w:t>
+            </w:r>
+          </w:p>
+        </w:tc>
+        <w:tc>
+          <w:tcPr>
+            <w:tcW w:w="1240" w:type="dxa"/>
+          </w:tcPr>
+          <w:p>
+            <w:pPr>
+              <w:cnfStyle w:val="000000000000" w:firstRow="0" w:lastRow="0" w:firstColumn="0" w:lastColumn="0" w:oddVBand="0" w:evenVBand="0" w:oddHBand="0" w:evenHBand="0" w:firstRowFirstColumn="0" w:firstRowLastColumn="0" w:lastRowFirstColumn="0" w:lastRowLastColumn="0"/>
+            </w:pPr>
+          </w:p>
+        </w:tc>
+        <w:tc>
+          <w:tcPr>
+            <w:tcW w:w="782" w:type="dxa"/>
+          </w:tcPr>
+          <w:p>
+            <w:pPr>
+              <w:cnfStyle w:val="000000000000" w:firstRow="0" w:lastRow="0" w:firstColumn="0" w:lastColumn="0" w:oddVBand="0" w:evenVBand="0" w:oddHBand="0" w:evenHBand="0" w:firstRowFirstColumn="0" w:firstRowLastColumn="0" w:lastRowFirstColumn="0" w:lastRowLastColumn="0"/>
+            </w:pPr>
+            <w:r>
+              <w:t>yes</w:t>
+            </w:r>
+          </w:p>
+        </w:tc>
+      </w:tr>
+      <w:tr>
+        <w:trPr>
+          <w:jc w:val="center"/>
+        </w:trPr>
+        <w:tc>
+          <w:tcPr>
+            <w:cnfStyle w:val="001000000000" w:firstRow="0" w:lastRow="0" w:firstColumn="1" w:lastColumn="0" w:oddVBand="0" w:evenVBand="0" w:oddHBand="0" w:evenHBand="0" w:firstRowFirstColumn="0" w:firstRowLastColumn="0" w:lastRowFirstColumn="0" w:lastRowLastColumn="0"/>
+            <w:tcW w:w="4290" w:type="dxa"/>
+          </w:tcPr>
+          <w:p>
+            <w:r>
+              <w:t xml:space="preserve">Create reset game button(show only when </w:t>
+            </w:r>
             <w:proofErr w:type="spellStart"/>
             <w:r>
+              <w:t>EndGame</w:t>
+            </w:r>
+            <w:proofErr w:type="spellEnd"/>
+            <w:r>
+              <w:t xml:space="preserve"> = false)</w:t>
+            </w:r>
+          </w:p>
+        </w:tc>
+        <w:tc>
+          <w:tcPr>
+            <w:tcW w:w="1393" w:type="dxa"/>
+          </w:tcPr>
+          <w:p>
+            <w:pPr>
+              <w:cnfStyle w:val="000000000000" w:firstRow="0" w:lastRow="0" w:firstColumn="0" w:lastColumn="0" w:oddVBand="0" w:evenVBand="0" w:oddHBand="0" w:evenHBand="0" w:firstRowFirstColumn="0" w:firstRowLastColumn="0" w:lastRowFirstColumn="0" w:lastRowLastColumn="0"/>
+            </w:pPr>
+            <w:r>
+              <w:t>Tzahi</w:t>
+            </w:r>
+          </w:p>
+        </w:tc>
+        <w:tc>
+          <w:tcPr>
+            <w:tcW w:w="1240" w:type="dxa"/>
+          </w:tcPr>
+          <w:p>
+            <w:pPr>
+              <w:cnfStyle w:val="000000000000" w:firstRow="0" w:lastRow="0" w:firstColumn="0" w:lastColumn="0" w:oddVBand="0" w:evenVBand="0" w:oddHBand="0" w:evenHBand="0" w:firstRowFirstColumn="0" w:firstRowLastColumn="0" w:lastRowFirstColumn="0" w:lastRowLastColumn="0"/>
+            </w:pPr>
+          </w:p>
+        </w:tc>
+        <w:tc>
+          <w:tcPr>
+            <w:tcW w:w="782" w:type="dxa"/>
+          </w:tcPr>
+          <w:p>
+            <w:pPr>
+              <w:cnfStyle w:val="000000000000" w:firstRow="0" w:lastRow="0" w:firstColumn="0" w:lastColumn="0" w:oddVBand="0" w:evenVBand="0" w:oddHBand="0" w:evenHBand="0" w:firstRowFirstColumn="0" w:firstRowLastColumn="0" w:lastRowFirstColumn="0" w:lastRowLastColumn="0"/>
+            </w:pPr>
+            <w:r>
+              <w:t>yes</w:t>
+            </w:r>
+          </w:p>
+        </w:tc>
+      </w:tr>
+      <w:tr>
+        <w:trPr>
+          <w:jc w:val="center"/>
+        </w:trPr>
+        <w:tc>
+          <w:tcPr>
+            <w:cnfStyle w:val="001000000000" w:firstRow="0" w:lastRow="0" w:firstColumn="1" w:lastColumn="0" w:oddVBand="0" w:evenVBand="0" w:oddHBand="0" w:evenHBand="0" w:firstRowFirstColumn="0" w:firstRowLastColumn="0" w:lastRowFirstColumn="0" w:lastRowLastColumn="0"/>
+            <w:tcW w:w="4290" w:type="dxa"/>
+          </w:tcPr>
+          <w:p>
+            <w:r>
+              <w:t>Reset all images function</w:t>
+            </w:r>
+          </w:p>
+          <w:p>
+            <w:r>
+              <w:t xml:space="preserve">Use board matrix function but make remove and append with the right </w:t>
+            </w:r>
+            <w:proofErr w:type="spellStart"/>
+            <w:r>
+              <w:t>imagaes</w:t>
+            </w:r>
+            <w:proofErr w:type="spellEnd"/>
+            <w:r>
+              <w:t xml:space="preserve"> (Talk to me I will explane)</w:t>
+            </w:r>
+          </w:p>
+        </w:tc>
+        <w:tc>
+          <w:tcPr>
+            <w:tcW w:w="1393" w:type="dxa"/>
+          </w:tcPr>
+          <w:p>
+            <w:pPr>
+              <w:cnfStyle w:val="000000000000" w:firstRow="0" w:lastRow="0" w:firstColumn="0" w:lastColumn="0" w:oddVBand="0" w:evenVBand="0" w:oddHBand="0" w:evenHBand="0" w:firstRowFirstColumn="0" w:firstRowLastColumn="0" w:lastRowFirstColumn="0" w:lastRowLastColumn="0"/>
+            </w:pPr>
+            <w:proofErr w:type="spellStart"/>
+            <w:r>
               <w:t>tzahi</w:t>
             </w:r>
             <w:proofErr w:type="spellEnd"/>
@@ -959,6 +978,9 @@
             <w:pPr>
               <w:cnfStyle w:val="000000000000" w:firstRow="0" w:lastRow="0" w:firstColumn="0" w:lastColumn="0" w:oddVBand="0" w:evenVBand="0" w:oddHBand="0" w:evenHBand="0" w:firstRowFirstColumn="0" w:firstRowLastColumn="0" w:lastRowFirstColumn="0" w:lastRowLastColumn="0"/>
             </w:pPr>
+            <w:r>
+              <w:t>yes</w:t>
+            </w:r>
           </w:p>
         </w:tc>
       </w:tr>
@@ -1433,7 +1455,11 @@
             <w:cnfStyle w:val="001000000000" w:firstRow="0" w:lastRow="0" w:firstColumn="1" w:lastColumn="0" w:oddVBand="0" w:evenVBand="0" w:oddHBand="0" w:evenHBand="0" w:firstRowFirstColumn="0" w:firstRowLastColumn="0" w:lastRowFirstColumn="0" w:lastRowLastColumn="0"/>
             <w:tcW w:w="4290" w:type="dxa"/>
           </w:tcPr>
-          <w:p/>
+          <w:p>
+            <w:r>
+              <w:t>Make Finish If Player Above AI(Like we Talk)</w:t>
+            </w:r>
+          </w:p>
         </w:tc>
         <w:tc>
           <w:tcPr>

</xml_diff>

<commit_message>
Added King To MustEat, isPieaceThere, EatAgain function Updated ToDo
</commit_message>
<xml_diff>
--- a/Stuff/To Do List v2.docx
+++ b/Stuff/To Do List v2.docx
@@ -428,9 +428,11 @@
                 <w:numId w:val="1"/>
               </w:numPr>
             </w:pPr>
+            <w:proofErr w:type="spellStart"/>
             <w:r>
               <w:t>isPiacethere</w:t>
             </w:r>
+            <w:proofErr w:type="spellEnd"/>
           </w:p>
           <w:p>
             <w:pPr>
@@ -481,6 +483,9 @@
             <w:pPr>
               <w:cnfStyle w:val="000000000000" w:firstRow="0" w:lastRow="0" w:firstColumn="0" w:lastColumn="0" w:oddVBand="0" w:evenVBand="0" w:oddHBand="0" w:evenHBand="0" w:firstRowFirstColumn="0" w:firstRowLastColumn="0" w:lastRowFirstColumn="0" w:lastRowLastColumn="0"/>
             </w:pPr>
+            <w:r>
+              <w:t>yes</w:t>
+            </w:r>
           </w:p>
         </w:tc>
       </w:tr>
@@ -557,8 +562,6 @@
             <w:r>
               <w:t>yes</w:t>
             </w:r>
-            <w:bookmarkStart w:id="0" w:name="_GoBack"/>
-            <w:bookmarkEnd w:id="0"/>
           </w:p>
         </w:tc>
       </w:tr>
@@ -571,7 +574,24 @@
             <w:cnfStyle w:val="001000000000" w:firstRow="0" w:lastRow="0" w:firstColumn="1" w:lastColumn="0" w:oddVBand="0" w:evenVBand="0" w:oddHBand="0" w:evenHBand="0" w:firstRowFirstColumn="0" w:firstRowLastColumn="0" w:lastRowFirstColumn="0" w:lastRowLastColumn="0"/>
             <w:tcW w:w="4290" w:type="dxa"/>
           </w:tcPr>
-          <w:p/>
+          <w:p>
+            <w:r>
+              <w:t xml:space="preserve">Update </w:t>
+            </w:r>
+            <w:proofErr w:type="spellStart"/>
+            <w:r>
+              <w:t>MustEat</w:t>
+            </w:r>
+            <w:proofErr w:type="spellEnd"/>
+            <w:r>
+              <w:t xml:space="preserve"> To check for </w:t>
+            </w:r>
+            <w:proofErr w:type="spellStart"/>
+            <w:r>
+              <w:t>AI_King</w:t>
+            </w:r>
+            <w:proofErr w:type="spellEnd"/>
+          </w:p>
         </w:tc>
         <w:tc>
           <w:tcPr>
@@ -581,6 +601,11 @@
             <w:pPr>
               <w:cnfStyle w:val="000000000000" w:firstRow="0" w:lastRow="0" w:firstColumn="0" w:lastColumn="0" w:oddVBand="0" w:evenVBand="0" w:oddHBand="0" w:evenHBand="0" w:firstRowFirstColumn="0" w:firstRowLastColumn="0" w:lastRowFirstColumn="0" w:lastRowLastColumn="0"/>
             </w:pPr>
+            <w:proofErr w:type="spellStart"/>
+            <w:r>
+              <w:t>tzahi</w:t>
+            </w:r>
+            <w:proofErr w:type="spellEnd"/>
           </w:p>
         </w:tc>
         <w:tc>
@@ -613,7 +638,21 @@
             <w:cnfStyle w:val="001000000000" w:firstRow="0" w:lastRow="0" w:firstColumn="1" w:lastColumn="0" w:oddVBand="0" w:evenVBand="0" w:oddHBand="0" w:evenHBand="0" w:firstRowFirstColumn="0" w:firstRowLastColumn="0" w:lastRowFirstColumn="0" w:lastRowLastColumn="0"/>
             <w:tcW w:w="4290" w:type="dxa"/>
           </w:tcPr>
-          <w:p/>
+          <w:p>
+            <w:proofErr w:type="spellStart"/>
+            <w:r>
+              <w:t>EatAgain</w:t>
+            </w:r>
+            <w:proofErr w:type="spellEnd"/>
+            <w:r>
+              <w:t xml:space="preserve"> check with </w:t>
+            </w:r>
+            <w:proofErr w:type="spellStart"/>
+            <w:r>
+              <w:t>Human_KING</w:t>
+            </w:r>
+            <w:proofErr w:type="spellEnd"/>
+          </w:p>
         </w:tc>
         <w:tc>
           <w:tcPr>
@@ -623,6 +662,11 @@
             <w:pPr>
               <w:cnfStyle w:val="000000000000" w:firstRow="0" w:lastRow="0" w:firstColumn="0" w:lastColumn="0" w:oddVBand="0" w:evenVBand="0" w:oddHBand="0" w:evenHBand="0" w:firstRowFirstColumn="0" w:firstRowLastColumn="0" w:lastRowFirstColumn="0" w:lastRowLastColumn="0"/>
             </w:pPr>
+            <w:proofErr w:type="spellStart"/>
+            <w:r>
+              <w:t>Arkadt</w:t>
+            </w:r>
+            <w:proofErr w:type="spellEnd"/>
           </w:p>
         </w:tc>
         <w:tc>
@@ -643,6 +687,9 @@
             <w:pPr>
               <w:cnfStyle w:val="000000000000" w:firstRow="0" w:lastRow="0" w:firstColumn="0" w:lastColumn="0" w:oddVBand="0" w:evenVBand="0" w:oddHBand="0" w:evenHBand="0" w:firstRowFirstColumn="0" w:firstRowLastColumn="0" w:lastRowFirstColumn="0" w:lastRowLastColumn="0"/>
             </w:pPr>
+            <w:r>
+              <w:t>Yes</w:t>
+            </w:r>
           </w:p>
         </w:tc>
       </w:tr>
@@ -655,7 +702,24 @@
             <w:cnfStyle w:val="001000000000" w:firstRow="0" w:lastRow="0" w:firstColumn="1" w:lastColumn="0" w:oddVBand="0" w:evenVBand="0" w:oddHBand="0" w:evenHBand="0" w:firstRowFirstColumn="0" w:firstRowLastColumn="0" w:lastRowFirstColumn="0" w:lastRowLastColumn="0"/>
             <w:tcW w:w="4290" w:type="dxa"/>
           </w:tcPr>
-          <w:p/>
+          <w:p>
+            <w:r>
+              <w:t xml:space="preserve">Finish all Move and Check </w:t>
+            </w:r>
+            <w:proofErr w:type="spellStart"/>
+            <w:r>
+              <w:t>Fumction</w:t>
+            </w:r>
+            <w:proofErr w:type="spellEnd"/>
+            <w:r>
+              <w:t xml:space="preserve"> To know what KING is and act like it </w:t>
+            </w:r>
+            <w:proofErr w:type="spellStart"/>
+            <w:r>
+              <w:t>shloud</w:t>
+            </w:r>
+            <w:proofErr w:type="spellEnd"/>
+          </w:p>
         </w:tc>
         <w:tc>
           <w:tcPr>
@@ -665,6 +729,11 @@
             <w:pPr>
               <w:cnfStyle w:val="000000000000" w:firstRow="0" w:lastRow="0" w:firstColumn="0" w:lastColumn="0" w:oddVBand="0" w:evenVBand="0" w:oddHBand="0" w:evenHBand="0" w:firstRowFirstColumn="0" w:firstRowLastColumn="0" w:lastRowFirstColumn="0" w:lastRowLastColumn="0"/>
             </w:pPr>
+            <w:proofErr w:type="spellStart"/>
+            <w:r>
+              <w:t>Tzahi</w:t>
+            </w:r>
+            <w:proofErr w:type="spellEnd"/>
           </w:p>
         </w:tc>
         <w:tc>
@@ -697,7 +766,10 @@
             <w:cnfStyle w:val="001000000000" w:firstRow="0" w:lastRow="0" w:firstColumn="1" w:lastColumn="0" w:oddVBand="0" w:evenVBand="0" w:oddHBand="0" w:evenHBand="0" w:firstRowFirstColumn="0" w:firstRowLastColumn="0" w:lastRowFirstColumn="0" w:lastRowLastColumn="0"/>
             <w:tcW w:w="4290" w:type="dxa"/>
           </w:tcPr>
-          <w:p/>
+          <w:p>
+            <w:bookmarkStart w:id="0" w:name="_GoBack"/>
+            <w:bookmarkEnd w:id="0"/>
+          </w:p>
         </w:tc>
         <w:tc>
           <w:tcPr>

</xml_diff>